<commit_message>
Fri Oct 14 01:12:12 IST 2022
</commit_message>
<xml_diff>
--- a/Basic Job.docx
+++ b/Basic Job.docx
@@ -229,7 +229,7 @@
         </w:numPr>
       </w:pPr>
       <w:r>
-        <w:t>Save job and initiate build.</w:t>
+        <w:t>Add Build triggers</w:t>
       </w:r>
     </w:p>
     <w:p>
@@ -240,6 +240,267 @@
         <w:rPr>
           <w:noProof/>
         </w:rPr>
+        <w:drawing>
+          <wp:inline distT="0" distB="0" distL="0" distR="0" wp14:anchorId="422F7283" wp14:editId="1A2700FF">
+            <wp:extent cx="5731510" cy="3878580"/>
+            <wp:effectExtent l="0" t="0" r="2540" b="7620"/>
+            <wp:docPr id="7" name="Picture 7" descr="Graphical user interface, text, application, email&#10;&#10;Description automatically generated"/>
+            <wp:cNvGraphicFramePr>
+              <a:graphicFrameLocks xmlns:a="http://schemas.openxmlformats.org/drawingml/2006/main" noChangeAspect="1"/>
+            </wp:cNvGraphicFramePr>
+            <a:graphic xmlns:a="http://schemas.openxmlformats.org/drawingml/2006/main">
+              <a:graphicData uri="http://schemas.openxmlformats.org/drawingml/2006/picture">
+                <pic:pic xmlns:pic="http://schemas.openxmlformats.org/drawingml/2006/picture">
+                  <pic:nvPicPr>
+                    <pic:cNvPr id="7" name="Picture 7" descr="Graphical user interface, text, application, email&#10;&#10;Description automatically generated"/>
+                    <pic:cNvPicPr>
+                      <a:picLocks noChangeAspect="1" noChangeArrowheads="1"/>
+                    </pic:cNvPicPr>
+                  </pic:nvPicPr>
+                  <pic:blipFill>
+                    <a:blip r:embed="rId8">
+                      <a:extLst>
+                        <a:ext uri="{28A0092B-C50C-407E-A947-70E740481C1C}">
+                          <a14:useLocalDpi xmlns:a14="http://schemas.microsoft.com/office/drawing/2010/main" val="0"/>
+                        </a:ext>
+                      </a:extLst>
+                    </a:blip>
+                    <a:srcRect/>
+                    <a:stretch>
+                      <a:fillRect/>
+                    </a:stretch>
+                  </pic:blipFill>
+                  <pic:spPr bwMode="auto">
+                    <a:xfrm>
+                      <a:off x="0" y="0"/>
+                      <a:ext cx="5731510" cy="3878580"/>
+                    </a:xfrm>
+                    <a:prstGeom prst="rect">
+                      <a:avLst/>
+                    </a:prstGeom>
+                    <a:noFill/>
+                    <a:ln>
+                      <a:noFill/>
+                    </a:ln>
+                  </pic:spPr>
+                </pic:pic>
+              </a:graphicData>
+            </a:graphic>
+          </wp:inline>
+        </w:drawing>
+      </w:r>
+    </w:p>
+    <w:p>
+      <w:pPr>
+        <w:pStyle w:val="ListParagraph"/>
+      </w:pPr>
+    </w:p>
+    <w:p>
+      <w:pPr>
+        <w:pStyle w:val="ListParagraph"/>
+      </w:pPr>
+    </w:p>
+    <w:p>
+      <w:pPr>
+        <w:pStyle w:val="ListParagraph"/>
+      </w:pPr>
+    </w:p>
+    <w:p>
+      <w:pPr>
+        <w:pStyle w:val="ListParagraph"/>
+      </w:pPr>
+    </w:p>
+    <w:p>
+      <w:pPr>
+        <w:pStyle w:val="ListParagraph"/>
+      </w:pPr>
+    </w:p>
+    <w:p>
+      <w:pPr>
+        <w:pStyle w:val="ListParagraph"/>
+      </w:pPr>
+    </w:p>
+    <w:p>
+      <w:pPr>
+        <w:pStyle w:val="ListParagraph"/>
+      </w:pPr>
+    </w:p>
+    <w:p>
+      <w:pPr>
+        <w:pStyle w:val="ListParagraph"/>
+      </w:pPr>
+    </w:p>
+    <w:p>
+      <w:pPr>
+        <w:pStyle w:val="ListParagraph"/>
+      </w:pPr>
+    </w:p>
+    <w:p>
+      <w:pPr>
+        <w:pStyle w:val="ListParagraph"/>
+      </w:pPr>
+    </w:p>
+    <w:p>
+      <w:pPr>
+        <w:pStyle w:val="ListParagraph"/>
+      </w:pPr>
+    </w:p>
+    <w:p>
+      <w:pPr>
+        <w:pStyle w:val="ListParagraph"/>
+        <w:numPr>
+          <w:ilvl w:val="0"/>
+          <w:numId w:val="1"/>
+        </w:numPr>
+      </w:pPr>
+      <w:r>
+        <w:lastRenderedPageBreak/>
+        <w:t>Add build steps</w:t>
+      </w:r>
+    </w:p>
+    <w:p>
+      <w:r>
+        <w:rPr>
+          <w:noProof/>
+        </w:rPr>
+        <w:drawing>
+          <wp:inline distT="0" distB="0" distL="0" distR="0" wp14:anchorId="5D511FAD" wp14:editId="0FF6F8FD">
+            <wp:extent cx="4914900" cy="4488180"/>
+            <wp:effectExtent l="0" t="0" r="0" b="7620"/>
+            <wp:docPr id="8" name="Picture 8"/>
+            <wp:cNvGraphicFramePr>
+              <a:graphicFrameLocks xmlns:a="http://schemas.openxmlformats.org/drawingml/2006/main" noChangeAspect="1"/>
+            </wp:cNvGraphicFramePr>
+            <a:graphic xmlns:a="http://schemas.openxmlformats.org/drawingml/2006/main">
+              <a:graphicData uri="http://schemas.openxmlformats.org/drawingml/2006/picture">
+                <pic:pic xmlns:pic="http://schemas.openxmlformats.org/drawingml/2006/picture">
+                  <pic:nvPicPr>
+                    <pic:cNvPr id="0" name="Picture 3"/>
+                    <pic:cNvPicPr>
+                      <a:picLocks noChangeAspect="1" noChangeArrowheads="1"/>
+                    </pic:cNvPicPr>
+                  </pic:nvPicPr>
+                  <pic:blipFill>
+                    <a:blip r:embed="rId9">
+                      <a:extLst>
+                        <a:ext uri="{28A0092B-C50C-407E-A947-70E740481C1C}">
+                          <a14:useLocalDpi xmlns:a14="http://schemas.microsoft.com/office/drawing/2010/main" val="0"/>
+                        </a:ext>
+                      </a:extLst>
+                    </a:blip>
+                    <a:srcRect/>
+                    <a:stretch>
+                      <a:fillRect/>
+                    </a:stretch>
+                  </pic:blipFill>
+                  <pic:spPr bwMode="auto">
+                    <a:xfrm>
+                      <a:off x="0" y="0"/>
+                      <a:ext cx="4914900" cy="4488180"/>
+                    </a:xfrm>
+                    <a:prstGeom prst="rect">
+                      <a:avLst/>
+                    </a:prstGeom>
+                    <a:noFill/>
+                    <a:ln>
+                      <a:noFill/>
+                    </a:ln>
+                  </pic:spPr>
+                </pic:pic>
+              </a:graphicData>
+            </a:graphic>
+          </wp:inline>
+        </w:drawing>
+      </w:r>
+    </w:p>
+    <w:p>
+      <w:pPr>
+        <w:pStyle w:val="ListParagraph"/>
+        <w:numPr>
+          <w:ilvl w:val="0"/>
+          <w:numId w:val="1"/>
+        </w:numPr>
+      </w:pPr>
+      <w:r>
+        <w:t>Add post build steps.</w:t>
+      </w:r>
+    </w:p>
+    <w:p>
+      <w:r>
+        <w:rPr>
+          <w:noProof/>
+        </w:rPr>
+        <w:drawing>
+          <wp:inline distT="0" distB="0" distL="0" distR="0" wp14:anchorId="05603DA7" wp14:editId="19365B67">
+            <wp:extent cx="3901440" cy="2895600"/>
+            <wp:effectExtent l="0" t="0" r="3810" b="0"/>
+            <wp:docPr id="6" name="Picture 6"/>
+            <wp:cNvGraphicFramePr>
+              <a:graphicFrameLocks xmlns:a="http://schemas.openxmlformats.org/drawingml/2006/main" noChangeAspect="1"/>
+            </wp:cNvGraphicFramePr>
+            <a:graphic xmlns:a="http://schemas.openxmlformats.org/drawingml/2006/main">
+              <a:graphicData uri="http://schemas.openxmlformats.org/drawingml/2006/picture">
+                <pic:pic xmlns:pic="http://schemas.openxmlformats.org/drawingml/2006/picture">
+                  <pic:nvPicPr>
+                    <pic:cNvPr id="0" name="Picture 1"/>
+                    <pic:cNvPicPr>
+                      <a:picLocks noChangeAspect="1" noChangeArrowheads="1"/>
+                    </pic:cNvPicPr>
+                  </pic:nvPicPr>
+                  <pic:blipFill>
+                    <a:blip r:embed="rId10">
+                      <a:extLst>
+                        <a:ext uri="{28A0092B-C50C-407E-A947-70E740481C1C}">
+                          <a14:useLocalDpi xmlns:a14="http://schemas.microsoft.com/office/drawing/2010/main" val="0"/>
+                        </a:ext>
+                      </a:extLst>
+                    </a:blip>
+                    <a:srcRect/>
+                    <a:stretch>
+                      <a:fillRect/>
+                    </a:stretch>
+                  </pic:blipFill>
+                  <pic:spPr bwMode="auto">
+                    <a:xfrm>
+                      <a:off x="0" y="0"/>
+                      <a:ext cx="3901440" cy="2895600"/>
+                    </a:xfrm>
+                    <a:prstGeom prst="rect">
+                      <a:avLst/>
+                    </a:prstGeom>
+                    <a:noFill/>
+                    <a:ln>
+                      <a:noFill/>
+                    </a:ln>
+                  </pic:spPr>
+                </pic:pic>
+              </a:graphicData>
+            </a:graphic>
+          </wp:inline>
+        </w:drawing>
+      </w:r>
+    </w:p>
+    <w:p>
+      <w:pPr>
+        <w:pStyle w:val="ListParagraph"/>
+        <w:numPr>
+          <w:ilvl w:val="0"/>
+          <w:numId w:val="1"/>
+        </w:numPr>
+      </w:pPr>
+      <w:r>
+        <w:t>Save job and initiate build.</w:t>
+      </w:r>
+    </w:p>
+    <w:p>
+      <w:pPr>
+        <w:pStyle w:val="ListParagraph"/>
+      </w:pPr>
+      <w:r>
+        <w:rPr>
+          <w:noProof/>
+        </w:rPr>
+        <w:lastRenderedPageBreak/>
         <w:drawing>
           <wp:inline distT="0" distB="0" distL="0" distR="0" wp14:anchorId="79E98FE8" wp14:editId="1042B012">
             <wp:extent cx="3383280" cy="3848100"/>
@@ -258,7 +519,7 @@
                     </pic:cNvPicPr>
                   </pic:nvPicPr>
                   <pic:blipFill>
-                    <a:blip r:embed="rId8">
+                    <a:blip r:embed="rId11">
                       <a:extLst>
                         <a:ext uri="{28A0092B-C50C-407E-A947-70E740481C1C}">
                           <a14:useLocalDpi xmlns:a14="http://schemas.microsoft.com/office/drawing/2010/main" val="0"/>
@@ -300,7 +561,6 @@
         </w:numPr>
       </w:pPr>
       <w:r>
-        <w:lastRenderedPageBreak/>
         <w:t>Validate build.</w:t>
       </w:r>
       <w:r>
@@ -325,7 +585,7 @@
                     </pic:cNvPicPr>
                   </pic:nvPicPr>
                   <pic:blipFill>
-                    <a:blip r:embed="rId9">
+                    <a:blip r:embed="rId12">
                       <a:extLst>
                         <a:ext uri="{28A0092B-C50C-407E-A947-70E740481C1C}">
                           <a14:useLocalDpi xmlns:a14="http://schemas.microsoft.com/office/drawing/2010/main" val="0"/>

</xml_diff>

<commit_message>
Fri Oct 14 01:16:47 IST 2022
</commit_message>
<xml_diff>
--- a/Basic Job.docx
+++ b/Basic Job.docx
@@ -159,6 +159,81 @@
       </w:pPr>
       <w:r>
         <w:lastRenderedPageBreak/>
+        <w:t>Choose workspace</w:t>
+      </w:r>
+    </w:p>
+    <w:p>
+      <w:pPr>
+        <w:pStyle w:val="ListParagraph"/>
+      </w:pPr>
+      <w:r>
+        <w:rPr>
+          <w:noProof/>
+        </w:rPr>
+        <w:drawing>
+          <wp:inline distT="0" distB="0" distL="0" distR="0" wp14:anchorId="0F7EC30F" wp14:editId="429A764A">
+            <wp:extent cx="5731510" cy="1473835"/>
+            <wp:effectExtent l="0" t="0" r="2540" b="0"/>
+            <wp:docPr id="9" name="Picture 9"/>
+            <wp:cNvGraphicFramePr>
+              <a:graphicFrameLocks xmlns:a="http://schemas.openxmlformats.org/drawingml/2006/main" noChangeAspect="1"/>
+            </wp:cNvGraphicFramePr>
+            <a:graphic xmlns:a="http://schemas.openxmlformats.org/drawingml/2006/main">
+              <a:graphicData uri="http://schemas.openxmlformats.org/drawingml/2006/picture">
+                <pic:pic xmlns:pic="http://schemas.openxmlformats.org/drawingml/2006/picture">
+                  <pic:nvPicPr>
+                    <pic:cNvPr id="0" name="Picture 1"/>
+                    <pic:cNvPicPr>
+                      <a:picLocks noChangeAspect="1" noChangeArrowheads="1"/>
+                    </pic:cNvPicPr>
+                  </pic:nvPicPr>
+                  <pic:blipFill>
+                    <a:blip r:embed="rId7">
+                      <a:extLst>
+                        <a:ext uri="{28A0092B-C50C-407E-A947-70E740481C1C}">
+                          <a14:useLocalDpi xmlns:a14="http://schemas.microsoft.com/office/drawing/2010/main" val="0"/>
+                        </a:ext>
+                      </a:extLst>
+                    </a:blip>
+                    <a:srcRect/>
+                    <a:stretch>
+                      <a:fillRect/>
+                    </a:stretch>
+                  </pic:blipFill>
+                  <pic:spPr bwMode="auto">
+                    <a:xfrm>
+                      <a:off x="0" y="0"/>
+                      <a:ext cx="5731510" cy="1473835"/>
+                    </a:xfrm>
+                    <a:prstGeom prst="rect">
+                      <a:avLst/>
+                    </a:prstGeom>
+                    <a:noFill/>
+                    <a:ln>
+                      <a:noFill/>
+                    </a:ln>
+                  </pic:spPr>
+                </pic:pic>
+              </a:graphicData>
+            </a:graphic>
+          </wp:inline>
+        </w:drawing>
+      </w:r>
+    </w:p>
+    <w:p>
+      <w:pPr>
+        <w:pStyle w:val="ListParagraph"/>
+      </w:pPr>
+    </w:p>
+    <w:p>
+      <w:pPr>
+        <w:pStyle w:val="ListParagraph"/>
+        <w:numPr>
+          <w:ilvl w:val="0"/>
+          <w:numId w:val="1"/>
+        </w:numPr>
+      </w:pPr>
+      <w:r>
         <w:t>Choose Source code repo and provide saved credentials and branch details.</w:t>
       </w:r>
     </w:p>
@@ -188,7 +263,7 @@
                     </pic:cNvPicPr>
                   </pic:nvPicPr>
                   <pic:blipFill>
-                    <a:blip r:embed="rId7" cstate="print">
+                    <a:blip r:embed="rId8" cstate="print">
                       <a:extLst>
                         <a:ext uri="{28A0092B-C50C-407E-A947-70E740481C1C}">
                           <a14:useLocalDpi xmlns:a14="http://schemas.microsoft.com/office/drawing/2010/main" val="0"/>
@@ -258,7 +333,7 @@
                     </pic:cNvPicPr>
                   </pic:nvPicPr>
                   <pic:blipFill>
-                    <a:blip r:embed="rId8">
+                    <a:blip r:embed="rId9">
                       <a:extLst>
                         <a:ext uri="{28A0092B-C50C-407E-A947-70E740481C1C}">
                           <a14:useLocalDpi xmlns:a14="http://schemas.microsoft.com/office/drawing/2010/main" val="0"/>
@@ -354,7 +429,6 @@
         </w:numPr>
       </w:pPr>
       <w:r>
-        <w:lastRenderedPageBreak/>
         <w:t>Add build steps</w:t>
       </w:r>
     </w:p>
@@ -381,7 +455,7 @@
                     </pic:cNvPicPr>
                   </pic:nvPicPr>
                   <pic:blipFill>
-                    <a:blip r:embed="rId9">
+                    <a:blip r:embed="rId10">
                       <a:extLst>
                         <a:ext uri="{28A0092B-C50C-407E-A947-70E740481C1C}">
                           <a14:useLocalDpi xmlns:a14="http://schemas.microsoft.com/office/drawing/2010/main" val="0"/>
@@ -430,6 +504,7 @@
         <w:rPr>
           <w:noProof/>
         </w:rPr>
+        <w:lastRenderedPageBreak/>
         <w:drawing>
           <wp:inline distT="0" distB="0" distL="0" distR="0" wp14:anchorId="05603DA7" wp14:editId="19365B67">
             <wp:extent cx="3901440" cy="2895600"/>
@@ -448,7 +523,7 @@
                     </pic:cNvPicPr>
                   </pic:nvPicPr>
                   <pic:blipFill>
-                    <a:blip r:embed="rId10">
+                    <a:blip r:embed="rId11">
                       <a:extLst>
                         <a:ext uri="{28A0092B-C50C-407E-A947-70E740481C1C}">
                           <a14:useLocalDpi xmlns:a14="http://schemas.microsoft.com/office/drawing/2010/main" val="0"/>
@@ -500,7 +575,6 @@
         <w:rPr>
           <w:noProof/>
         </w:rPr>
-        <w:lastRenderedPageBreak/>
         <w:drawing>
           <wp:inline distT="0" distB="0" distL="0" distR="0" wp14:anchorId="79E98FE8" wp14:editId="1042B012">
             <wp:extent cx="3383280" cy="3848100"/>
@@ -519,7 +593,7 @@
                     </pic:cNvPicPr>
                   </pic:nvPicPr>
                   <pic:blipFill>
-                    <a:blip r:embed="rId11">
+                    <a:blip r:embed="rId12">
                       <a:extLst>
                         <a:ext uri="{28A0092B-C50C-407E-A947-70E740481C1C}">
                           <a14:useLocalDpi xmlns:a14="http://schemas.microsoft.com/office/drawing/2010/main" val="0"/>
@@ -561,6 +635,7 @@
         </w:numPr>
       </w:pPr>
       <w:r>
+        <w:lastRenderedPageBreak/>
         <w:t>Validate build.</w:t>
       </w:r>
       <w:r>
@@ -585,7 +660,7 @@
                     </pic:cNvPicPr>
                   </pic:nvPicPr>
                   <pic:blipFill>
-                    <a:blip r:embed="rId12">
+                    <a:blip r:embed="rId13">
                       <a:extLst>
                         <a:ext uri="{28A0092B-C50C-407E-A947-70E740481C1C}">
                           <a14:useLocalDpi xmlns:a14="http://schemas.microsoft.com/office/drawing/2010/main" val="0"/>

</xml_diff>